<commit_message>
[FIX] Validacion REPO v1.1: Ajustes Generales + CFA
</commit_message>
<xml_diff>
--- a/fuentes/CF1_13530492_DU.docx
+++ b/fuentes/CF1_13530492_DU.docx
@@ -434,7 +434,13 @@
     </w:p>
     <w:p>
       <w:r>
-        <w:t>El excelente servicio al cliente es una característica que muchas empresas quisieran tener, ya que es un valor agregado para sus productos o servicios. Por esta razón es importante comprender en qué consiste el servicio al cliente, los principios, las características, los retos y las expectativas. Este componente se centra en definir cada una de las cualidades que debe cumplir el personal para prestar un servicio al cliente de calidad</w:t>
+        <w:t>El excelente servicio al cliente es una característica que muchas empresas quisieran tener, ya que es un valor agregado para sus productos o servicios. Por esta razón</w:t>
+      </w:r>
+      <w:r>
+        <w:t>,</w:t>
+      </w:r>
+      <w:r>
+        <w:t xml:space="preserve"> es importante comprender en qué consiste el servicio al cliente, los principios, las características, los retos y las expectativas. Este componente se centra en definir cada una de las cualidades que debe cumplir el personal para prestar un servicio al cliente de calidad</w:t>
       </w:r>
       <w:r>
         <w:t>.</w:t>
@@ -522,6 +528,10 @@
         <w:p>
           <w:pPr>
             <w:pStyle w:val="TtuloTDC"/>
+            <w:numPr>
+              <w:ilvl w:val="0"/>
+              <w:numId w:val="0"/>
+            </w:numPr>
           </w:pPr>
           <w:r>
             <w:rPr>
@@ -539,9 +549,6 @@
         <w:p>
           <w:pPr>
             <w:pStyle w:val="TDC1"/>
-            <w:tabs>
-              <w:tab w:val="right" w:leader="dot" w:pos="9962"/>
-            </w:tabs>
             <w:rPr>
               <w:rFonts w:eastAsiaTheme="minorEastAsia"/>
               <w:noProof/>
@@ -572,7 +579,7 @@
             </w:rPr>
             <w:fldChar w:fldCharType="separate"/>
           </w:r>
-          <w:hyperlink w:anchor="_Toc179386827" w:history="1">
+          <w:hyperlink w:anchor="_Toc181698677" w:history="1">
             <w:r>
               <w:rPr>
                 <w:rStyle w:val="Hipervnculo"/>
@@ -599,7 +606,7 @@
                 <w:noProof/>
                 <w:webHidden/>
               </w:rPr>
-              <w:instrText xml:space="preserve"> PAGEREF _Toc179386827 \h </w:instrText>
+              <w:instrText xml:space="preserve"> PAGEREF _Toc181698677 \h </w:instrText>
             </w:r>
             <w:r>
               <w:rPr>
@@ -633,10 +640,6 @@
         <w:p>
           <w:pPr>
             <w:pStyle w:val="TDC1"/>
-            <w:tabs>
-              <w:tab w:val="left" w:pos="1320"/>
-              <w:tab w:val="right" w:leader="dot" w:pos="9962"/>
-            </w:tabs>
             <w:rPr>
               <w:rFonts w:eastAsiaTheme="minorEastAsia"/>
               <w:noProof/>
@@ -646,7 +649,7 @@
               <w14:ligatures w14:val="none"/>
             </w:rPr>
           </w:pPr>
-          <w:hyperlink w:anchor="_Toc179386828" w:history="1">
+          <w:hyperlink w:anchor="_Toc181698678" w:history="1">
             <w:r>
               <w:rPr>
                 <w:rStyle w:val="Hipervnculo"/>
@@ -691,7 +694,7 @@
                 <w:noProof/>
                 <w:webHidden/>
               </w:rPr>
-              <w:instrText xml:space="preserve"> PAGEREF _Toc179386828 \h </w:instrText>
+              <w:instrText xml:space="preserve"> PAGEREF _Toc181698678 \h </w:instrText>
             </w:r>
             <w:r>
               <w:rPr>
@@ -725,9 +728,6 @@
         <w:p>
           <w:pPr>
             <w:pStyle w:val="TDC2"/>
-            <w:tabs>
-              <w:tab w:val="left" w:pos="1784"/>
-            </w:tabs>
             <w:rPr>
               <w:rFonts w:eastAsiaTheme="minorEastAsia"/>
               <w:kern w:val="0"/>
@@ -736,7 +736,7 @@
               <w14:ligatures w14:val="none"/>
             </w:rPr>
           </w:pPr>
-          <w:hyperlink w:anchor="_Toc179386829" w:history="1">
+          <w:hyperlink w:anchor="_Toc181698679" w:history="1">
             <w:r>
               <w:rPr>
                 <w:rStyle w:val="Hipervnculo"/>
@@ -781,7 +781,7 @@
               <w:rPr>
                 <w:webHidden/>
               </w:rPr>
-              <w:instrText xml:space="preserve"> PAGEREF _Toc179386829 \h </w:instrText>
+              <w:instrText xml:space="preserve"> PAGEREF _Toc181698679 \h </w:instrText>
             </w:r>
             <w:r>
               <w:rPr>
@@ -811,9 +811,6 @@
         <w:p>
           <w:pPr>
             <w:pStyle w:val="TDC2"/>
-            <w:tabs>
-              <w:tab w:val="left" w:pos="1777"/>
-            </w:tabs>
             <w:rPr>
               <w:rFonts w:eastAsiaTheme="minorEastAsia"/>
               <w:kern w:val="0"/>
@@ -822,7 +819,7 @@
               <w14:ligatures w14:val="none"/>
             </w:rPr>
           </w:pPr>
-          <w:hyperlink w:anchor="_Toc179386830" w:history="1">
+          <w:hyperlink w:anchor="_Toc181698680" w:history="1">
             <w:r>
               <w:rPr>
                 <w:rStyle w:val="Hipervnculo"/>
@@ -867,7 +864,7 @@
               <w:rPr>
                 <w:webHidden/>
               </w:rPr>
-              <w:instrText xml:space="preserve"> PAGEREF _Toc179386830 \h </w:instrText>
+              <w:instrText xml:space="preserve"> PAGEREF _Toc181698680 \h </w:instrText>
             </w:r>
             <w:r>
               <w:rPr>
@@ -897,10 +894,6 @@
         <w:p>
           <w:pPr>
             <w:pStyle w:val="TDC1"/>
-            <w:tabs>
-              <w:tab w:val="left" w:pos="1320"/>
-              <w:tab w:val="right" w:leader="dot" w:pos="9962"/>
-            </w:tabs>
             <w:rPr>
               <w:rFonts w:eastAsiaTheme="minorEastAsia"/>
               <w:noProof/>
@@ -910,7 +903,7 @@
               <w14:ligatures w14:val="none"/>
             </w:rPr>
           </w:pPr>
-          <w:hyperlink w:anchor="_Toc179386831" w:history="1">
+          <w:hyperlink w:anchor="_Toc181698681" w:history="1">
             <w:r>
               <w:rPr>
                 <w:rStyle w:val="Hipervnculo"/>
@@ -955,7 +948,7 @@
                 <w:noProof/>
                 <w:webHidden/>
               </w:rPr>
-              <w:instrText xml:space="preserve"> PAGEREF _Toc179386831 \h </w:instrText>
+              <w:instrText xml:space="preserve"> PAGEREF _Toc181698681 \h </w:instrText>
             </w:r>
             <w:r>
               <w:rPr>
@@ -989,9 +982,6 @@
         <w:p>
           <w:pPr>
             <w:pStyle w:val="TDC2"/>
-            <w:tabs>
-              <w:tab w:val="left" w:pos="1777"/>
-            </w:tabs>
             <w:rPr>
               <w:rFonts w:eastAsiaTheme="minorEastAsia"/>
               <w:kern w:val="0"/>
@@ -1000,7 +990,7 @@
               <w14:ligatures w14:val="none"/>
             </w:rPr>
           </w:pPr>
-          <w:hyperlink w:anchor="_Toc179386833" w:history="1">
+          <w:hyperlink w:anchor="_Toc181698683" w:history="1">
             <w:r>
               <w:rPr>
                 <w:rStyle w:val="Hipervnculo"/>
@@ -1045,7 +1035,7 @@
               <w:rPr>
                 <w:webHidden/>
               </w:rPr>
-              <w:instrText xml:space="preserve"> PAGEREF _Toc179386833 \h </w:instrText>
+              <w:instrText xml:space="preserve"> PAGEREF _Toc181698683 \h </w:instrText>
             </w:r>
             <w:r>
               <w:rPr>
@@ -1075,10 +1065,6 @@
         <w:p>
           <w:pPr>
             <w:pStyle w:val="TDC1"/>
-            <w:tabs>
-              <w:tab w:val="left" w:pos="1320"/>
-              <w:tab w:val="right" w:leader="dot" w:pos="9962"/>
-            </w:tabs>
             <w:rPr>
               <w:rFonts w:eastAsiaTheme="minorEastAsia"/>
               <w:noProof/>
@@ -1088,7 +1074,7 @@
               <w14:ligatures w14:val="none"/>
             </w:rPr>
           </w:pPr>
-          <w:hyperlink w:anchor="_Toc179386834" w:history="1">
+          <w:hyperlink w:anchor="_Toc181698684" w:history="1">
             <w:r>
               <w:rPr>
                 <w:rStyle w:val="Hipervnculo"/>
@@ -1133,7 +1119,7 @@
                 <w:noProof/>
                 <w:webHidden/>
               </w:rPr>
-              <w:instrText xml:space="preserve"> PAGEREF _Toc179386834 \h </w:instrText>
+              <w:instrText xml:space="preserve"> PAGEREF _Toc181698684 \h </w:instrText>
             </w:r>
             <w:r>
               <w:rPr>
@@ -1167,9 +1153,6 @@
         <w:p>
           <w:pPr>
             <w:pStyle w:val="TDC2"/>
-            <w:tabs>
-              <w:tab w:val="left" w:pos="1761"/>
-            </w:tabs>
             <w:rPr>
               <w:rFonts w:eastAsiaTheme="minorEastAsia"/>
               <w:kern w:val="0"/>
@@ -1178,7 +1161,7 @@
               <w14:ligatures w14:val="none"/>
             </w:rPr>
           </w:pPr>
-          <w:hyperlink w:anchor="_Toc179386836" w:history="1">
+          <w:hyperlink w:anchor="_Toc181698686" w:history="1">
             <w:r>
               <w:rPr>
                 <w:rStyle w:val="Hipervnculo"/>
@@ -1223,7 +1206,7 @@
               <w:rPr>
                 <w:webHidden/>
               </w:rPr>
-              <w:instrText xml:space="preserve"> PAGEREF _Toc179386836 \h </w:instrText>
+              <w:instrText xml:space="preserve"> PAGEREF _Toc181698686 \h </w:instrText>
             </w:r>
             <w:r>
               <w:rPr>
@@ -1253,9 +1236,6 @@
         <w:p>
           <w:pPr>
             <w:pStyle w:val="TDC2"/>
-            <w:tabs>
-              <w:tab w:val="left" w:pos="1782"/>
-            </w:tabs>
             <w:rPr>
               <w:rFonts w:eastAsiaTheme="minorEastAsia"/>
               <w:kern w:val="0"/>
@@ -1264,7 +1244,7 @@
               <w14:ligatures w14:val="none"/>
             </w:rPr>
           </w:pPr>
-          <w:hyperlink w:anchor="_Toc179386837" w:history="1">
+          <w:hyperlink w:anchor="_Toc181698687" w:history="1">
             <w:r>
               <w:rPr>
                 <w:rStyle w:val="Hipervnculo"/>
@@ -1309,7 +1289,7 @@
               <w:rPr>
                 <w:webHidden/>
               </w:rPr>
-              <w:instrText xml:space="preserve"> PAGEREF _Toc179386837 \h </w:instrText>
+              <w:instrText xml:space="preserve"> PAGEREF _Toc181698687 \h </w:instrText>
             </w:r>
             <w:r>
               <w:rPr>
@@ -1339,9 +1319,6 @@
         <w:p>
           <w:pPr>
             <w:pStyle w:val="TDC2"/>
-            <w:tabs>
-              <w:tab w:val="left" w:pos="1782"/>
-            </w:tabs>
             <w:rPr>
               <w:rFonts w:eastAsiaTheme="minorEastAsia"/>
               <w:kern w:val="0"/>
@@ -1350,7 +1327,7 @@
               <w14:ligatures w14:val="none"/>
             </w:rPr>
           </w:pPr>
-          <w:hyperlink w:anchor="_Toc179386838" w:history="1">
+          <w:hyperlink w:anchor="_Toc181698688" w:history="1">
             <w:r>
               <w:rPr>
                 <w:rStyle w:val="Hipervnculo"/>
@@ -1395,7 +1372,7 @@
               <w:rPr>
                 <w:webHidden/>
               </w:rPr>
-              <w:instrText xml:space="preserve"> PAGEREF _Toc179386838 \h </w:instrText>
+              <w:instrText xml:space="preserve"> PAGEREF _Toc181698688 \h </w:instrText>
             </w:r>
             <w:r>
               <w:rPr>
@@ -1425,9 +1402,6 @@
         <w:p>
           <w:pPr>
             <w:pStyle w:val="TDC1"/>
-            <w:tabs>
-              <w:tab w:val="right" w:leader="dot" w:pos="9962"/>
-            </w:tabs>
             <w:rPr>
               <w:rFonts w:eastAsiaTheme="minorEastAsia"/>
               <w:noProof/>
@@ -1437,7 +1411,7 @@
               <w14:ligatures w14:val="none"/>
             </w:rPr>
           </w:pPr>
-          <w:hyperlink w:anchor="_Toc179386839" w:history="1">
+          <w:hyperlink w:anchor="_Toc181698689" w:history="1">
             <w:r>
               <w:rPr>
                 <w:rStyle w:val="Hipervnculo"/>
@@ -1464,7 +1438,7 @@
                 <w:noProof/>
                 <w:webHidden/>
               </w:rPr>
-              <w:instrText xml:space="preserve"> PAGEREF _Toc179386839 \h </w:instrText>
+              <w:instrText xml:space="preserve"> PAGEREF _Toc181698689 \h </w:instrText>
             </w:r>
             <w:r>
               <w:rPr>
@@ -1498,9 +1472,6 @@
         <w:p>
           <w:pPr>
             <w:pStyle w:val="TDC1"/>
-            <w:tabs>
-              <w:tab w:val="right" w:leader="dot" w:pos="9962"/>
-            </w:tabs>
             <w:rPr>
               <w:rFonts w:eastAsiaTheme="minorEastAsia"/>
               <w:noProof/>
@@ -1510,7 +1481,7 @@
               <w14:ligatures w14:val="none"/>
             </w:rPr>
           </w:pPr>
-          <w:hyperlink w:anchor="_Toc179386840" w:history="1">
+          <w:hyperlink w:anchor="_Toc181698690" w:history="1">
             <w:r>
               <w:rPr>
                 <w:rStyle w:val="Hipervnculo"/>
@@ -1537,7 +1508,7 @@
                 <w:noProof/>
                 <w:webHidden/>
               </w:rPr>
-              <w:instrText xml:space="preserve"> PAGEREF _Toc179386840 \h </w:instrText>
+              <w:instrText xml:space="preserve"> PAGEREF _Toc181698690 \h </w:instrText>
             </w:r>
             <w:r>
               <w:rPr>
@@ -1571,9 +1542,6 @@
         <w:p>
           <w:pPr>
             <w:pStyle w:val="TDC1"/>
-            <w:tabs>
-              <w:tab w:val="right" w:leader="dot" w:pos="9962"/>
-            </w:tabs>
             <w:rPr>
               <w:rFonts w:eastAsiaTheme="minorEastAsia"/>
               <w:noProof/>
@@ -1583,7 +1551,7 @@
               <w14:ligatures w14:val="none"/>
             </w:rPr>
           </w:pPr>
-          <w:hyperlink w:anchor="_Toc179386841" w:history="1">
+          <w:hyperlink w:anchor="_Toc181698691" w:history="1">
             <w:r>
               <w:rPr>
                 <w:rStyle w:val="Hipervnculo"/>
@@ -1611,7 +1579,7 @@
                 <w:noProof/>
                 <w:webHidden/>
               </w:rPr>
-              <w:instrText xml:space="preserve"> PAGEREF _Toc179386841 \h </w:instrText>
+              <w:instrText xml:space="preserve"> PAGEREF _Toc181698691 \h </w:instrText>
             </w:r>
             <w:r>
               <w:rPr>
@@ -1645,9 +1613,6 @@
         <w:p>
           <w:pPr>
             <w:pStyle w:val="TDC1"/>
-            <w:tabs>
-              <w:tab w:val="right" w:leader="dot" w:pos="9962"/>
-            </w:tabs>
             <w:rPr>
               <w:rFonts w:eastAsiaTheme="minorEastAsia"/>
               <w:noProof/>
@@ -1657,7 +1622,7 @@
               <w14:ligatures w14:val="none"/>
             </w:rPr>
           </w:pPr>
-          <w:hyperlink w:anchor="_Toc179386842" w:history="1">
+          <w:hyperlink w:anchor="_Toc181698692" w:history="1">
             <w:r>
               <w:rPr>
                 <w:rStyle w:val="Hipervnculo"/>
@@ -1684,7 +1649,7 @@
                 <w:noProof/>
                 <w:webHidden/>
               </w:rPr>
-              <w:instrText xml:space="preserve"> PAGEREF _Toc179386842 \h </w:instrText>
+              <w:instrText xml:space="preserve"> PAGEREF _Toc181698692 \h </w:instrText>
             </w:r>
             <w:r>
               <w:rPr>
@@ -1738,10 +1703,6 @@
     <w:p>
       <w:pPr>
         <w:pStyle w:val="TDC1"/>
-        <w:rPr>
-          <w:rFonts w:cstheme="minorHAnsi"/>
-          <w:szCs w:val="28"/>
-        </w:rPr>
         <w:sectPr>
           <w:footerReference w:type="default" r:id="rId12"/>
           <w:pgSz w:w="12240" w:h="15840"/>
@@ -1760,7 +1721,7 @@
         </w:numPr>
         <w:ind w:left="1068"/>
       </w:pPr>
-      <w:bookmarkStart w:id="0" w:name="_Toc179386827"/>
+      <w:bookmarkStart w:id="0" w:name="_Toc181698677"/>
       <w:r>
         <w:lastRenderedPageBreak/>
         <w:t>Introducción</w:t>
@@ -1945,7 +1906,7 @@
       <w:pPr>
         <w:pStyle w:val="Ttulo1"/>
       </w:pPr>
-      <w:bookmarkStart w:id="1" w:name="_Toc179386828"/>
+      <w:bookmarkStart w:id="1" w:name="_Toc181698678"/>
       <w:r>
         <w:lastRenderedPageBreak/>
         <w:t>El servicio al cliente</w:t>
@@ -2009,7 +1970,7 @@
       <w:pPr>
         <w:pStyle w:val="Ttulo2"/>
       </w:pPr>
-      <w:bookmarkStart w:id="2" w:name="_Toc179386829"/>
+      <w:bookmarkStart w:id="2" w:name="_Toc181698679"/>
       <w:r>
         <w:t>Actitud de servicio</w:t>
       </w:r>
@@ -2032,23 +1993,7 @@
           <w:b/>
           <w:bCs/>
         </w:rPr>
-        <w:t xml:space="preserve">De acuerdo a </w:t>
-      </w:r>
-      <w:proofErr w:type="spellStart"/>
-      <w:r>
-        <w:rPr>
-          <w:b/>
-          <w:bCs/>
-        </w:rPr>
-        <w:t>Rokes</w:t>
-      </w:r>
-      <w:proofErr w:type="spellEnd"/>
-      <w:r>
-        <w:rPr>
-          <w:b/>
-          <w:bCs/>
-        </w:rPr>
-        <w:t xml:space="preserve"> (2011):</w:t>
+        <w:t>De acuerdo a Rokes (2011):</w:t>
       </w:r>
     </w:p>
     <w:p>
@@ -2134,12 +2079,24 @@
     </w:p>
     <w:p>
       <w:r>
-        <w:t>Definitivamente, se ha comprobado que la atención al cliente no la hacen las grandes infraestructuras tecnológicas sino el calor humano y la comunicación. Un buen servicio al cliente requiere desarrollar ciertas habilidades como: diagnosticar, escuchar, preguntar y algo fundamental, sentir.</w:t>
-      </w:r>
-    </w:p>
-    <w:p>
-      <w:r>
-        <w:t>En función a lo anterior, para que una organización logre brindar un excelente servicio al cliente debe fomentar en sus colaboradores el trabajo en equipo. Son enemigos del trabajo en equipo: la envidia, la competencia, el complejo de inferioridad, la superioridad, el mal genio, la crítica.</w:t>
+        <w:t>Definitivamente, se ha comprobado que la atención al cliente no la hacen las grandes infraestructuras tecnológicas</w:t>
+      </w:r>
+      <w:r>
+        <w:t>,</w:t>
+      </w:r>
+      <w:r>
+        <w:t xml:space="preserve"> sino el calor humano y la comunicación. Un buen servicio al cliente requiere desarrollar ciertas habilidades como: diagnosticar, escuchar, preguntar y algo fundamental, sentir.</w:t>
+      </w:r>
+    </w:p>
+    <w:p>
+      <w:r>
+        <w:t>En función a lo anterior, para que una organización logre brindar un excelente servicio al cliente</w:t>
+      </w:r>
+      <w:r>
+        <w:t>,</w:t>
+      </w:r>
+      <w:r>
+        <w:t xml:space="preserve"> debe fomentar en sus colaboradores el trabajo en equipo. Son enemigos del trabajo en equipo: la envidia, la competencia, el complejo de inferioridad, la superioridad, el mal genio, la crítica.</w:t>
       </w:r>
     </w:p>
     <w:p>
@@ -2365,7 +2322,13 @@
     </w:p>
     <w:p>
       <w:r>
-        <w:t>Si se analiza lo anterior, se puede observar qué en el mundo globalizado, el nuevo juego es todo o nada, hay que ser cuidadosos con las actitudes que se asumen, al igual que de la imagen que se proyecta, ya que uno de los pilares del éxito de las empresas son las relaciones a través del servicio. Por tanto, la era de la personalización debe cumplir con los siguientes requisitos: ser atractivo, único y de mejor precio.</w:t>
+        <w:t>Si se analiza lo anterior, se puede observar qu</w:t>
+      </w:r>
+      <w:r>
+        <w:t>e</w:t>
+      </w:r>
+      <w:r>
+        <w:t xml:space="preserve"> en el mundo globalizado, el nuevo juego es todo o nada, hay que ser cuidadosos con las actitudes que se asumen, al igual que de la imagen que se proyecta, ya que uno de los pilares del éxito de las empresas son las relaciones a través del servicio. Por tanto, la era de la personalización debe cumplir con los siguientes requisitos: ser atractivo, único y de mejor precio.</w:t>
       </w:r>
     </w:p>
     <w:p>
@@ -2461,7 +2424,7 @@
       <w:pPr>
         <w:pStyle w:val="Ttulo2"/>
       </w:pPr>
-      <w:bookmarkStart w:id="3" w:name="_Toc179386830"/>
+      <w:bookmarkStart w:id="3" w:name="_Toc181698680"/>
       <w:r>
         <w:lastRenderedPageBreak/>
         <w:t>Cualidades de servicio al cliente</w:t>
@@ -2494,13 +2457,8 @@
       </w:r>
     </w:p>
     <w:p>
-      <w:proofErr w:type="spellStart"/>
-      <w:r>
-        <w:t>Plutchik</w:t>
-      </w:r>
-      <w:proofErr w:type="spellEnd"/>
-      <w:r>
-        <w:t xml:space="preserve"> (2001), plantea que la alegría como una de las ocho categorías básicas de emociones que motivan conductas adaptativas y que se comunica a través de una sonrisa; una sonrisa que no cuesta nada, pero que en cambio puede desarmar corazones. El ser alegre demuestra gusto, agrado, satisfacción por realizar la labor.</w:t>
+      <w:r>
+        <w:t>Plutchik (2001), plantea que la alegría como una de las ocho categorías básicas de emociones que motivan conductas adaptativas y que se comunica a través de una sonrisa; una sonrisa que no cuesta nada, pero que en cambio puede desarmar corazones. El ser alegre demuestra gusto, agrado, satisfacción por realizar la labor.</w:t>
       </w:r>
     </w:p>
     <w:p>
@@ -2565,7 +2523,25 @@
     </w:p>
     <w:p>
       <w:r>
-        <w:t>Un buen servicio al cliente no es tomar un estándar de atención, es necesario ser bueno escuchando, para poder darle a cliente lo que necesita y desea. El cliente espera un trato personalizado, en el que se le reconozca, se le identifique. El saber escuchar facilita además dar una respuesta rápida y oportuna al cliente, evitando pérdida de tiempo y esfuerzo, representando esto, una ganancia para la organización.</w:t>
+        <w:t>Un buen servicio al cliente no es tomar un estándar de atención, es necesario ser bueno escuchando, para poder darle a</w:t>
+      </w:r>
+      <w:r>
+        <w:t>l</w:t>
+      </w:r>
+      <w:r>
+        <w:t xml:space="preserve"> cliente lo que necesita y desea. El cliente espera un trato personalizado, en el que se le reconozca, se le identifique. El saber escuchar facilita</w:t>
+      </w:r>
+      <w:r>
+        <w:t xml:space="preserve">, </w:t>
+      </w:r>
+      <w:r>
+        <w:t>además</w:t>
+      </w:r>
+      <w:r>
+        <w:t>,</w:t>
+      </w:r>
+      <w:r>
+        <w:t xml:space="preserve"> dar una respuesta rápida y oportuna al cliente, evitando pérdida de tiempo y esfuerzo, representando esto, una ganancia para la organización.</w:t>
       </w:r>
     </w:p>
     <w:p>
@@ -2585,7 +2561,13 @@
     </w:p>
     <w:p>
       <w:r>
-        <w:t>Ser minucioso, implica un detallado conocimiento de los productos, servicios, procesos, trámites, que tiene la empresa, de esto depende un servicio al cliente efectivo y evita enviar al cliente de oficina en oficina, generando malestar, que se reflejará en el rechazo y la inconformidad del cliente, representando pérdida para la empresa. Si se cuenta con toda la información se brindará un abanico de opciones para que el cliente pueda escoger la mejor. Ahora bien, esta cualidad le permite a la empresa analizar y cuidar los detalles tanto del servicio como de sus productos, centrándose así en la búsqueda de la satisfacción del cliente.</w:t>
+        <w:t>Ser minucioso, implica un detallado conocimiento de los productos, servicios, procesos, trámites, que tiene la empresa, de esto depende un servicio al cliente efectivo y evita enviar al cliente de oficina en oficina, generando malestar, que se reflejará en el rechazo y la inconformidad del cliente, representando pérdida para la empresa. Si se cuenta con toda la información</w:t>
+      </w:r>
+      <w:r>
+        <w:t>,</w:t>
+      </w:r>
+      <w:r>
+        <w:t xml:space="preserve"> se brindará un abanico de opciones para que el cliente pueda escoger la mejor. Ahora bien, esta cualidad le permite a la empresa analizar y cuidar los detalles tanto del servicio como de sus productos, centrándose así en la búsqueda de la satisfacción del cliente.</w:t>
       </w:r>
     </w:p>
     <w:p>
@@ -2600,7 +2582,7 @@
       <w:pPr>
         <w:pStyle w:val="Ttulo1"/>
       </w:pPr>
-      <w:bookmarkStart w:id="4" w:name="_Toc179386831"/>
+      <w:bookmarkStart w:id="4" w:name="_Toc181698681"/>
       <w:r>
         <w:lastRenderedPageBreak/>
         <w:t>Principios básicos de atención al cliente</w:t>
@@ -2665,15 +2647,7 @@
     </w:p>
     <w:p>
       <w:r>
-        <w:t xml:space="preserve">Los funcionarios que desarrollan </w:t>
-      </w:r>
-      <w:proofErr w:type="gramStart"/>
-      <w:r>
-        <w:t>escucha</w:t>
-      </w:r>
-      <w:proofErr w:type="gramEnd"/>
-      <w:r>
-        <w:t xml:space="preserve"> activa demuestran una gran afinidad hacia las necesidades y requerimientos del cliente. La atención brindada, durante toda la transacción, contribuye a la calidad del servicio y ayuda en caso de presentarse alguna falla, inconformidad o mal entendido después de haber entregado el bien o servicio. Se convierte entonces en la mejor estrategia ante quejas y reclamaciones, pues permite que el cliente se sienta atendido, tenido en cuenta y reconocido por la empresa.</w:t>
+        <w:t>Los funcionarios que desarrollan escucha activa demuestran una gran afinidad hacia las necesidades y requerimientos del cliente. La atención brindada, durante toda la transacción, contribuye a la calidad del servicio y ayuda en caso de presentarse alguna falla, inconformidad o mal entendido después de haber entregado el bien o servicio. Se convierte entonces en la mejor estrategia ante quejas y reclamaciones, pues permite que el cliente se sienta atendido, tenido en cuenta y reconocido por la empresa.</w:t>
       </w:r>
     </w:p>
     <w:p>
@@ -2731,7 +2705,25 @@
     </w:p>
     <w:p>
       <w:r>
-        <w:t>El principio de la incondicionalidad, significa la aceptación total de ese otro, es decir con sus cualidades y defectos. No importa que acción realice siempre será bien recibido y atendido y se tratará de dar respuesta a sus necesidades y requerimientos. Es decir que la aceptación no está sujeta a un dar, un recibir, un actuar, un sentir y que se brinda en todo momento y lugar.</w:t>
+        <w:t>El principio de la incondicionalidad, significa la aceptación total de ese otro, es decir</w:t>
+      </w:r>
+      <w:r>
+        <w:t>,</w:t>
+      </w:r>
+      <w:r>
+        <w:t xml:space="preserve"> con sus cualidades y defectos. No importa que acción realice</w:t>
+      </w:r>
+      <w:r>
+        <w:t>,</w:t>
+      </w:r>
+      <w:r>
+        <w:t xml:space="preserve"> siempre será bien recibido y atendido y se tratará de dar respuesta a sus necesidades y requerimientos. Es decir</w:t>
+      </w:r>
+      <w:r>
+        <w:t>,</w:t>
+      </w:r>
+      <w:r>
+        <w:t xml:space="preserve"> que la aceptación no está sujeta a un dar, un recibir, un actuar, un sentir y que se brinda en todo momento y lugar.</w:t>
       </w:r>
     </w:p>
     <w:p>
@@ -2751,12 +2743,24 @@
     </w:p>
     <w:p>
       <w:r>
-        <w:t>Conocer el nombre de su cliente. Los seres humanos se reconocen y hacen parte de un entorno social (se reconocen) cuando se les da un nombre. En la actualidad se impone una cultura de antivalores, es decir prima la satisfacción del Yo y se desconoce al otro. No hay que desconocer que las tecnologías han traspasado las fronteras físicas, uniendo al mundo, pero han generado una sensación de aislamiento, de abandono, resquebrajando el tejido familia y social.</w:t>
-      </w:r>
-    </w:p>
-    <w:p>
-      <w:r>
-        <w:t xml:space="preserve">Por lo anterior se hace urgente ir al rescate de los valores, de las normas de cortesía, de urbanidad, del gesto amable, para que medien en las interrelaciones de los sujetos y se generen ambientes de sana y pacífica convivencia. La vida se construye de pequeños detalles que engrandecen el alma; el contacto visual, la palabra amable, la </w:t>
+        <w:t>Conocer el nombre de su cliente. Los seres humanos se reconocen y hacen parte de un entorno social (se reconocen) cuando se les da un nombre. En la actualidad se impone una cultura de antivalores, es decir</w:t>
+      </w:r>
+      <w:r>
+        <w:t>,</w:t>
+      </w:r>
+      <w:r>
+        <w:t xml:space="preserve"> prima la satisfacción del Yo y se desconoce al otro. No hay que desconocer que las tecnologías han traspasado las fronteras físicas, uniendo al mundo, pero han generado una sensación de aislamiento, de abandono, resquebrajando el tejido familia y social.</w:t>
+      </w:r>
+    </w:p>
+    <w:p>
+      <w:r>
+        <w:t>Por lo anterior</w:t>
+      </w:r>
+      <w:r>
+        <w:t>,</w:t>
+      </w:r>
+      <w:r>
+        <w:t xml:space="preserve"> se hace urgente ir al rescate de los valores, de las normas de cortesía, de urbanidad, del gesto amable, para que medien en las interrelaciones de los sujetos y se generen ambientes de sana y pacífica convivencia. La vida se construye de pequeños detalles que engrandecen el alma; el contacto visual, la palabra amable, la </w:t>
       </w:r>
       <w:r>
         <w:lastRenderedPageBreak/>
@@ -2811,21 +2815,12 @@
           <w:numId w:val="13"/>
         </w:numPr>
       </w:pPr>
-      <w:proofErr w:type="spellStart"/>
       <w:r>
         <w:rPr>
           <w:b/>
           <w:bCs/>
         </w:rPr>
-        <w:t>Seiton</w:t>
-      </w:r>
-      <w:proofErr w:type="spellEnd"/>
-      <w:r>
-        <w:rPr>
-          <w:b/>
-          <w:bCs/>
-        </w:rPr>
-        <w:t>:</w:t>
+        <w:t>Seiton:</w:t>
       </w:r>
       <w:r>
         <w:t> organización, situar elementos necesarios.</w:t>
@@ -2839,21 +2834,12 @@
           <w:numId w:val="13"/>
         </w:numPr>
       </w:pPr>
-      <w:proofErr w:type="spellStart"/>
       <w:r>
         <w:rPr>
           <w:b/>
           <w:bCs/>
         </w:rPr>
-        <w:t>Seiso</w:t>
-      </w:r>
-      <w:proofErr w:type="spellEnd"/>
-      <w:r>
-        <w:rPr>
-          <w:b/>
-          <w:bCs/>
-        </w:rPr>
-        <w:t>:</w:t>
+        <w:t>Seiso:</w:t>
       </w:r>
       <w:r>
         <w:t> limpieza, suprimir suciedad.</w:t>
@@ -2867,21 +2853,12 @@
           <w:numId w:val="13"/>
         </w:numPr>
       </w:pPr>
-      <w:proofErr w:type="spellStart"/>
       <w:r>
         <w:rPr>
           <w:b/>
           <w:bCs/>
         </w:rPr>
-        <w:t>Seiketsu</w:t>
-      </w:r>
-      <w:proofErr w:type="spellEnd"/>
-      <w:r>
-        <w:rPr>
-          <w:b/>
-          <w:bCs/>
-        </w:rPr>
-        <w:t>:</w:t>
+        <w:t>Seiketsu:</w:t>
       </w:r>
       <w:r>
         <w:t> higiene y visualización, señalizar anomalías.</w:t>
@@ -2895,21 +2872,12 @@
           <w:numId w:val="13"/>
         </w:numPr>
       </w:pPr>
-      <w:proofErr w:type="spellStart"/>
       <w:r>
         <w:rPr>
           <w:b/>
           <w:bCs/>
         </w:rPr>
-        <w:t>Shitsuke</w:t>
-      </w:r>
-      <w:proofErr w:type="spellEnd"/>
-      <w:r>
-        <w:rPr>
-          <w:b/>
-          <w:bCs/>
-        </w:rPr>
-        <w:t>:</w:t>
+        <w:t>Shitsuke:</w:t>
       </w:r>
       <w:r>
         <w:t> disciplina y compromiso, seguir mejorando.</w:t>
@@ -2943,17 +2911,27 @@
         </w:rPr>
       </w:pPr>
       <w:bookmarkStart w:id="5" w:name="_Toc179386832"/>
+      <w:bookmarkStart w:id="6" w:name="_Toc181360718"/>
+      <w:bookmarkStart w:id="7" w:name="_Toc181698546"/>
+      <w:bookmarkStart w:id="8" w:name="_Toc181698576"/>
+      <w:bookmarkStart w:id="9" w:name="_Toc181698641"/>
+      <w:bookmarkStart w:id="10" w:name="_Toc181698682"/>
       <w:bookmarkEnd w:id="5"/>
+      <w:bookmarkEnd w:id="6"/>
+      <w:bookmarkEnd w:id="7"/>
+      <w:bookmarkEnd w:id="8"/>
+      <w:bookmarkEnd w:id="9"/>
+      <w:bookmarkEnd w:id="10"/>
     </w:p>
     <w:p>
       <w:pPr>
         <w:pStyle w:val="Ttulo2"/>
       </w:pPr>
-      <w:bookmarkStart w:id="6" w:name="_Toc179386833"/>
+      <w:bookmarkStart w:id="11" w:name="_Toc181698683"/>
       <w:r>
         <w:t>Consejos prácticos para brindar a los clientes un servicio excelente</w:t>
       </w:r>
-      <w:bookmarkEnd w:id="6"/>
+      <w:bookmarkEnd w:id="11"/>
     </w:p>
     <w:p>
       <w:r>
@@ -3185,15 +3163,25 @@
     </w:p>
     <w:p>
       <w:r>
-        <w:t xml:space="preserve">Su cliente solo le pide toda su atención, por favor escúchelo y entiéndalo; estas dos actitudes son primordiales en la generación de empatía. Según el doctor Albert </w:t>
-      </w:r>
-      <w:proofErr w:type="spellStart"/>
-      <w:r>
-        <w:t>Mahrabian</w:t>
-      </w:r>
-      <w:proofErr w:type="spellEnd"/>
-      <w:r>
-        <w:t>, profesor de la Universidad de California, en La gran guía del lenguaje no verbal de Baró (2012): “la eficacia para comunicarse la ha establecido en los siguientes porcentajes: 7% oral, 38% tono de voz y 55% no oral – lenguaje corporal”.</w:t>
+        <w:t>Su cliente solo le pide toda su atención, por favor escúchelo y entiéndalo; estas dos actitudes son primordiales en la generación de empatía. Según el doctor Albert Mahrabian, profesor de la Universidad de California, en La gran guía del lenguaje no verbal de Baró (2012): “la eficacia para comunicarse la ha establecido en los siguientes porcentajes: 7</w:t>
+      </w:r>
+      <w:r>
+        <w:t xml:space="preserve"> </w:t>
+      </w:r>
+      <w:r>
+        <w:t>% oral, 38</w:t>
+      </w:r>
+      <w:r>
+        <w:t xml:space="preserve"> </w:t>
+      </w:r>
+      <w:r>
+        <w:t>% tono de voz y 55</w:t>
+      </w:r>
+      <w:r>
+        <w:t xml:space="preserve"> </w:t>
+      </w:r>
+      <w:r>
+        <w:t>% no oral – lenguaje corporal”.</w:t>
       </w:r>
     </w:p>
     <w:p>
@@ -3271,7 +3259,19 @@
     </w:p>
     <w:p>
       <w:r>
-        <w:t>Los hombres de negocios y los profesionales, para poder ser competitivos hoy, deben dejar de dirigir su enfoque hacia un producto o servicio para hacerlo en cambio hacia las necesidades del cliente. Tenga presente que una persona no compra su producto por lo que es, sino por lo que le producirá. Enfóquese hacia las necesidades del cliente no hacia el producto.</w:t>
+        <w:t>Los hombres de negocios y los profesionales, para poder ser competitivos hoy, deben dejar de dirigir su enfoque hacia un producto o servicio para hacerlo en cambio</w:t>
+      </w:r>
+      <w:r>
+        <w:t>,</w:t>
+      </w:r>
+      <w:r>
+        <w:t xml:space="preserve"> hacia las necesidades del cliente. Tenga presente que una persona no compra su producto por lo que es, sino por lo que le producirá. Enfóquese hacia las necesidades del cliente</w:t>
+      </w:r>
+      <w:r>
+        <w:t>,</w:t>
+      </w:r>
+      <w:r>
+        <w:t xml:space="preserve"> no hacia el producto.</w:t>
       </w:r>
     </w:p>
     <w:p>
@@ -3289,12 +3289,12 @@
       <w:pPr>
         <w:pStyle w:val="Ttulo1"/>
       </w:pPr>
-      <w:bookmarkStart w:id="7" w:name="_Toc179386834"/>
+      <w:bookmarkStart w:id="12" w:name="_Toc181698684"/>
       <w:r>
         <w:lastRenderedPageBreak/>
         <w:t>El cliente</w:t>
       </w:r>
-      <w:bookmarkEnd w:id="7"/>
+      <w:bookmarkEnd w:id="12"/>
     </w:p>
     <w:p>
       <w:pPr>
@@ -3306,7 +3306,19 @@
         <w:rPr>
           <w:lang w:val="es-419" w:eastAsia="es-CO"/>
         </w:rPr>
-        <w:t>El cliente es factor de éxito de una empresa; gracias a sus demandas, sus deseos y sentidas necesidades permanece viva la empresa. Se considera cliente a todo sujeto que demande atención ya sea por requerir productos o servicios en una organización, por tanto, se pueden identificar clientes internos (funcionarios de la entidad y clientes externos (no pertenecientes a la organización).</w:t>
+        <w:t>El cliente es factor de éxito de una empresa; gracias a sus demandas, sus deseos y sentidas necesidades</w:t>
+      </w:r>
+      <w:r>
+        <w:rPr>
+          <w:lang w:val="es-419" w:eastAsia="es-CO"/>
+        </w:rPr>
+        <w:t xml:space="preserve">, </w:t>
+      </w:r>
+      <w:r>
+        <w:rPr>
+          <w:lang w:val="es-419" w:eastAsia="es-CO"/>
+        </w:rPr>
+        <w:t>permanece viva la empresa. Se considera cliente a todo sujeto que demande atención ya sea por requerir productos o servicios en una organización, por tanto, se pueden identificar clientes internos (funcionarios de la entidad y clientes externos no pertenecientes a la organización).</w:t>
       </w:r>
     </w:p>
     <w:p>
@@ -3362,18 +3374,28 @@
           <w14:ligatures w14:val="none"/>
         </w:rPr>
       </w:pPr>
-      <w:bookmarkStart w:id="8" w:name="_Toc179386835"/>
-      <w:bookmarkEnd w:id="8"/>
+      <w:bookmarkStart w:id="13" w:name="_Toc179386835"/>
+      <w:bookmarkStart w:id="14" w:name="_Toc181360721"/>
+      <w:bookmarkStart w:id="15" w:name="_Toc181698549"/>
+      <w:bookmarkStart w:id="16" w:name="_Toc181698579"/>
+      <w:bookmarkStart w:id="17" w:name="_Toc181698644"/>
+      <w:bookmarkStart w:id="18" w:name="_Toc181698685"/>
+      <w:bookmarkEnd w:id="13"/>
+      <w:bookmarkEnd w:id="14"/>
+      <w:bookmarkEnd w:id="15"/>
+      <w:bookmarkEnd w:id="16"/>
+      <w:bookmarkEnd w:id="17"/>
+      <w:bookmarkEnd w:id="18"/>
     </w:p>
     <w:p>
       <w:pPr>
         <w:pStyle w:val="Ttulo2"/>
       </w:pPr>
-      <w:bookmarkStart w:id="9" w:name="_Toc179386836"/>
+      <w:bookmarkStart w:id="19" w:name="_Toc181698686"/>
       <w:r>
         <w:t>Tipología de clientes</w:t>
       </w:r>
-      <w:bookmarkEnd w:id="9"/>
+      <w:bookmarkEnd w:id="19"/>
     </w:p>
     <w:p>
       <w:pPr>
@@ -3650,19 +3672,37 @@
     </w:p>
     <w:p>
       <w:r>
-        <w:t>Según la normatividad nacional e internacional, las empresas deben brindar las condiciones necesarias para que personas con alguna limitación, puedan recibir el servicio que requieran. Para brindar una adecuada atención las empresas deben invertir en adecuar la infraestructura y los equipos tecnológicos. Las organizaciones deben por tanto brindar una atención incluyente a sus clientes.</w:t>
+        <w:t>Según la normatividad nacional e internacional, las empresas deben brindar las condiciones necesarias para que personas con alguna limitación, puedan recibir el servicio que requieran. Para brindar una adecuada atención</w:t>
+      </w:r>
+      <w:r>
+        <w:t>,</w:t>
+      </w:r>
+      <w:r>
+        <w:t xml:space="preserve"> las empresas deben invertir en adecuar la infraestructura y los equipos tecnológicos. Las organizaciones deben</w:t>
+      </w:r>
+      <w:r>
+        <w:t>,</w:t>
+      </w:r>
+      <w:r>
+        <w:t xml:space="preserve"> por tanto</w:t>
+      </w:r>
+      <w:r>
+        <w:t>,</w:t>
+      </w:r>
+      <w:r>
+        <w:t xml:space="preserve"> brindar una atención incluyente a sus clientes.</w:t>
       </w:r>
     </w:p>
     <w:p>
       <w:pPr>
         <w:pStyle w:val="Ttulo2"/>
       </w:pPr>
-      <w:bookmarkStart w:id="10" w:name="_Toc179386837"/>
+      <w:bookmarkStart w:id="20" w:name="_Toc181698687"/>
       <w:r>
         <w:lastRenderedPageBreak/>
         <w:t>El ciclo del servicio</w:t>
       </w:r>
-      <w:bookmarkEnd w:id="10"/>
+      <w:bookmarkEnd w:id="20"/>
     </w:p>
     <w:p>
       <w:r>
@@ -3738,11 +3778,11 @@
       <w:pPr>
         <w:pStyle w:val="Ttulo2"/>
       </w:pPr>
-      <w:bookmarkStart w:id="11" w:name="_Toc179386838"/>
+      <w:bookmarkStart w:id="21" w:name="_Toc181698688"/>
       <w:r>
         <w:t>¿Cómo realizar el abordaje de los diferentes clientes de forma asertiva?</w:t>
       </w:r>
-      <w:bookmarkEnd w:id="11"/>
+      <w:bookmarkEnd w:id="21"/>
     </w:p>
     <w:p>
       <w:r>
@@ -3757,32 +3797,34 @@
       <w:r>
         <w:t xml:space="preserve">La palabra asertividad, según Linares (2014), “se deriva del latín </w:t>
       </w:r>
-      <w:proofErr w:type="spellStart"/>
       <w:r>
         <w:rPr>
           <w:rStyle w:val="Extranjerismo"/>
         </w:rPr>
         <w:t>asserere</w:t>
       </w:r>
-      <w:proofErr w:type="spellEnd"/>
       <w:r>
         <w:t xml:space="preserve">, </w:t>
       </w:r>
-      <w:proofErr w:type="spellStart"/>
       <w:r>
         <w:rPr>
           <w:rStyle w:val="Extranjerismo"/>
         </w:rPr>
         <w:t>assertum</w:t>
       </w:r>
-      <w:proofErr w:type="spellEnd"/>
       <w:r>
         <w:t xml:space="preserve"> que significa aseverar con firmeza”. Asertividad implica entonces: autoconfianza, autoestima, prudencia, mesura, serenidad, capacidad de respetar al otro y exigir el respeto por sus derechos, capacidad de desarrollar una comunicación positiva y eficaz con otros. Una actitud coherente entre el pensar, el sentir y el actuar; capacidad social de expresar el sentir de manera adecuada y sin angustias.</w:t>
       </w:r>
     </w:p>
     <w:p>
       <w:r>
-        <w:t>Ante cualquier tipología de cliente, lo más importante es reconocerlas y actuar de forma asertiva, aplicando la regla de oro: cortesía, respeto, amabilidad, veracidad, prudencia y paciencia; estar atentos para dejarle espacios y silencios al cliente con el fin de que éste pueda analizar y tomar una posición, manejar el tiempo, centrarse en la necesidad que genera el servicio y recordar siempre que todo cliente merece una buena atención.</w:t>
+        <w:t xml:space="preserve">Ante cualquier tipología de cliente, lo más importante es reconocerlas y actuar de forma asertiva, aplicando la regla de oro: cortesía, respeto, amabilidad, veracidad, prudencia y paciencia; estar atentos para dejarle espacios y silencios al cliente con el fin de que </w:t>
+      </w:r>
+      <w:r>
+        <w:t>e</w:t>
+      </w:r>
+      <w:r>
+        <w:t>ste pueda analizar y tomar una posición, manejar el tiempo, centrarse en la necesidad que genera el servicio y recordar siempre que todo cliente merece una buena atención.</w:t>
       </w:r>
     </w:p>
     <w:p>
@@ -3792,15 +3834,7 @@
     </w:p>
     <w:p>
       <w:r>
-        <w:t xml:space="preserve">El aplicar </w:t>
-      </w:r>
-      <w:proofErr w:type="gramStart"/>
-      <w:r>
-        <w:t>la asertividad</w:t>
-      </w:r>
-      <w:proofErr w:type="gramEnd"/>
-      <w:r>
-        <w:t xml:space="preserve"> en servicio al cliente favorece aspectos como:</w:t>
+        <w:t>El aplicar la asertividad en servicio al cliente favorece aspectos como:</w:t>
       </w:r>
     </w:p>
     <w:p>
@@ -3946,12 +3980,12 @@
         </w:numPr>
         <w:ind w:left="1068"/>
       </w:pPr>
-      <w:bookmarkStart w:id="12" w:name="_Toc179386839"/>
+      <w:bookmarkStart w:id="22" w:name="_Toc181698689"/>
       <w:r>
         <w:lastRenderedPageBreak/>
         <w:t>Síntesis</w:t>
       </w:r>
-      <w:bookmarkEnd w:id="12"/>
+      <w:bookmarkEnd w:id="22"/>
     </w:p>
     <w:p>
       <w:pPr>
@@ -4101,12 +4135,12 @@
         </w:numPr>
         <w:ind w:left="1068"/>
       </w:pPr>
-      <w:bookmarkStart w:id="13" w:name="_Toc179386840"/>
+      <w:bookmarkStart w:id="23" w:name="_Toc181698690"/>
       <w:r>
         <w:lastRenderedPageBreak/>
         <w:t>Glosario</w:t>
       </w:r>
-      <w:bookmarkEnd w:id="13"/>
+      <w:bookmarkEnd w:id="23"/>
     </w:p>
     <w:p>
       <w:pPr>
@@ -4126,21 +4160,7 @@
         <w:rPr>
           <w:bdr w:val="none" w:sz="0" w:space="0" w:color="auto" w:frame="1"/>
         </w:rPr>
-        <w:t xml:space="preserve">accesible. (Del lat. </w:t>
-      </w:r>
-      <w:proofErr w:type="spellStart"/>
-      <w:r>
-        <w:rPr>
-          <w:bdr w:val="none" w:sz="0" w:space="0" w:color="auto" w:frame="1"/>
-        </w:rPr>
-        <w:t>accesibĭlis</w:t>
-      </w:r>
-      <w:proofErr w:type="spellEnd"/>
-      <w:r>
-        <w:rPr>
-          <w:bdr w:val="none" w:sz="0" w:space="0" w:color="auto" w:frame="1"/>
-        </w:rPr>
-        <w:t>). La accesibilidad es el grado en el que todas las personas pueden utilizar un objeto, visitar un lugar o acceder a un servicio, independientemente de sus capacidades.</w:t>
+        <w:t>accesible. (Del lat. accesibĭlis). La accesibilidad es el grado en el que todas las personas pueden utilizar un objeto, visitar un lugar o acceder a un servicio, independientemente de sus capacidades.</w:t>
       </w:r>
     </w:p>
     <w:p>
@@ -4362,7 +4382,7 @@
         </w:numPr>
         <w:ind w:left="1068"/>
       </w:pPr>
-      <w:bookmarkStart w:id="14" w:name="_Toc179386841"/>
+      <w:bookmarkStart w:id="24" w:name="_Toc181698691"/>
       <w:r>
         <w:rPr>
           <w:bdr w:val="none" w:sz="0" w:space="0" w:color="auto" w:frame="1"/>
@@ -4370,7 +4390,7 @@
         <w:lastRenderedPageBreak/>
         <w:t>Referencias bibliográficas</w:t>
       </w:r>
-      <w:bookmarkEnd w:id="14"/>
+      <w:bookmarkEnd w:id="24"/>
     </w:p>
     <w:p>
       <w:pPr>
@@ -4441,10 +4461,12 @@
           <w:lang w:eastAsia="es-CO"/>
           <w14:ligatures w14:val="none"/>
         </w:rPr>
-        <w:t xml:space="preserve">De Mello, A. (1982). El canto del pájaro. Colombia: Sal </w:t>
-      </w:r>
-      <w:proofErr w:type="spellStart"/>
-      <w:r>
+        <w:t>De Mello, A. (1982). El canto del pájaro. Colombia: Sal Terrae.</w:t>
+      </w:r>
+    </w:p>
+    <w:p>
+      <w:pPr>
+        <w:ind w:left="709" w:hanging="709"/>
         <w:rPr>
           <w:rFonts w:eastAsia="Times New Roman" w:cstheme="minorHAnsi"/>
           <w:kern w:val="0"/>
@@ -4453,9 +4475,7 @@
           <w:lang w:eastAsia="es-CO"/>
           <w14:ligatures w14:val="none"/>
         </w:rPr>
-        <w:t>Terrae</w:t>
-      </w:r>
-      <w:proofErr w:type="spellEnd"/>
+      </w:pPr>
       <w:r>
         <w:rPr>
           <w:rFonts w:eastAsia="Times New Roman" w:cstheme="minorHAnsi"/>
@@ -4465,7 +4485,7 @@
           <w:lang w:eastAsia="es-CO"/>
           <w14:ligatures w14:val="none"/>
         </w:rPr>
-        <w:t>.</w:t>
+        <w:t>Escuela para el Desarrollo Comercial para Tecnólogos. (2008). Manual de técnicas comerciales. España: Autor.</w:t>
       </w:r>
     </w:p>
     <w:p>
@@ -4489,7 +4509,7 @@
           <w:lang w:eastAsia="es-CO"/>
           <w14:ligatures w14:val="none"/>
         </w:rPr>
-        <w:t>Escuela para el Desarrollo Comercial para Tecnólogos. (2008). Manual de técnicas comerciales. España: Autor.</w:t>
+        <w:t>Jimenez, J. (2011). Arte Supremo. 50 prácticas de buena atención al cliente. (2a ed.). Caracas, Venezuela: Cograf.</w:t>
       </w:r>
     </w:p>
     <w:p>
@@ -4504,7 +4524,6 @@
           <w14:ligatures w14:val="none"/>
         </w:rPr>
       </w:pPr>
-      <w:proofErr w:type="spellStart"/>
       <w:r>
         <w:rPr>
           <w:rFonts w:eastAsia="Times New Roman" w:cstheme="minorHAnsi"/>
@@ -4514,66 +4533,6 @@
           <w:lang w:eastAsia="es-CO"/>
           <w14:ligatures w14:val="none"/>
         </w:rPr>
-        <w:t>Jimenez</w:t>
-      </w:r>
-      <w:proofErr w:type="spellEnd"/>
-      <w:r>
-        <w:rPr>
-          <w:rFonts w:eastAsia="Times New Roman" w:cstheme="minorHAnsi"/>
-          <w:kern w:val="0"/>
-          <w:szCs w:val="28"/>
-          <w:bdr w:val="none" w:sz="0" w:space="0" w:color="auto" w:frame="1"/>
-          <w:lang w:eastAsia="es-CO"/>
-          <w14:ligatures w14:val="none"/>
-        </w:rPr>
-        <w:t xml:space="preserve">, J. (2011). Arte Supremo. 50 prácticas de buena atención al cliente. (2a ed.). Caracas, Venezuela: </w:t>
-      </w:r>
-      <w:proofErr w:type="spellStart"/>
-      <w:r>
-        <w:rPr>
-          <w:rFonts w:eastAsia="Times New Roman" w:cstheme="minorHAnsi"/>
-          <w:kern w:val="0"/>
-          <w:szCs w:val="28"/>
-          <w:bdr w:val="none" w:sz="0" w:space="0" w:color="auto" w:frame="1"/>
-          <w:lang w:eastAsia="es-CO"/>
-          <w14:ligatures w14:val="none"/>
-        </w:rPr>
-        <w:t>Cograf</w:t>
-      </w:r>
-      <w:proofErr w:type="spellEnd"/>
-      <w:r>
-        <w:rPr>
-          <w:rFonts w:eastAsia="Times New Roman" w:cstheme="minorHAnsi"/>
-          <w:kern w:val="0"/>
-          <w:szCs w:val="28"/>
-          <w:bdr w:val="none" w:sz="0" w:space="0" w:color="auto" w:frame="1"/>
-          <w:lang w:eastAsia="es-CO"/>
-          <w14:ligatures w14:val="none"/>
-        </w:rPr>
-        <w:t>.</w:t>
-      </w:r>
-    </w:p>
-    <w:p>
-      <w:pPr>
-        <w:ind w:left="709" w:hanging="709"/>
-        <w:rPr>
-          <w:rFonts w:eastAsia="Times New Roman" w:cstheme="minorHAnsi"/>
-          <w:kern w:val="0"/>
-          <w:szCs w:val="28"/>
-          <w:bdr w:val="none" w:sz="0" w:space="0" w:color="auto" w:frame="1"/>
-          <w:lang w:eastAsia="es-CO"/>
-          <w14:ligatures w14:val="none"/>
-        </w:rPr>
-      </w:pPr>
-      <w:r>
-        <w:rPr>
-          <w:rFonts w:eastAsia="Times New Roman" w:cstheme="minorHAnsi"/>
-          <w:kern w:val="0"/>
-          <w:szCs w:val="28"/>
-          <w:bdr w:val="none" w:sz="0" w:space="0" w:color="auto" w:frame="1"/>
-          <w:lang w:eastAsia="es-CO"/>
-          <w14:ligatures w14:val="none"/>
-        </w:rPr>
         <w:t>.</w:t>
       </w:r>
     </w:p>
@@ -4664,14 +4623,14 @@
           <w:ilvl w:val="0"/>
           <w:numId w:val="0"/>
         </w:numPr>
-        <w:ind w:left="708"/>
-      </w:pPr>
-      <w:bookmarkStart w:id="15" w:name="_Toc179386842"/>
+        <w:ind w:left="1068"/>
+      </w:pPr>
+      <w:bookmarkStart w:id="25" w:name="_Toc181698692"/>
       <w:r>
         <w:lastRenderedPageBreak/>
         <w:t>Créditos</w:t>
       </w:r>
-      <w:bookmarkEnd w:id="15"/>
+      <w:bookmarkEnd w:id="25"/>
     </w:p>
     <w:tbl>
       <w:tblPr>
@@ -4700,7 +4659,7 @@
             <w:pPr>
               <w:pStyle w:val="TextoTablas"/>
             </w:pPr>
-            <w:bookmarkStart w:id="16" w:name="_Hlk178684272"/>
+            <w:bookmarkStart w:id="26" w:name="_Hlk178684272"/>
             <w:r>
               <w:t>Nombre</w:t>
             </w:r>
@@ -4749,13 +4708,8 @@
             <w:pPr>
               <w:pStyle w:val="TextoTablas"/>
             </w:pPr>
-            <w:proofErr w:type="spellStart"/>
-            <w:r>
-              <w:t>Milady</w:t>
-            </w:r>
-            <w:proofErr w:type="spellEnd"/>
-            <w:r>
-              <w:t xml:space="preserve"> Tatiana Villamil Castellanos</w:t>
+            <w:r>
+              <w:t>Milady Tatiana Villamil Castellanos</w:t>
             </w:r>
           </w:p>
         </w:tc>
@@ -5022,15 +4976,7 @@
               <w:pStyle w:val="TextoTablas"/>
             </w:pPr>
             <w:r>
-              <w:t xml:space="preserve">Luz </w:t>
-            </w:r>
-            <w:proofErr w:type="spellStart"/>
-            <w:r>
-              <w:t>Clarena</w:t>
-            </w:r>
-            <w:proofErr w:type="spellEnd"/>
-            <w:r>
-              <w:t xml:space="preserve"> Arias González</w:t>
+              <w:t>Luz Clarena Arias González</w:t>
             </w:r>
           </w:p>
         </w:tc>
@@ -5118,13 +5064,8 @@
             <w:pPr>
               <w:pStyle w:val="TextoTablas"/>
             </w:pPr>
-            <w:proofErr w:type="spellStart"/>
-            <w:r>
-              <w:t>Yazmin</w:t>
-            </w:r>
-            <w:proofErr w:type="spellEnd"/>
-            <w:r>
-              <w:t xml:space="preserve"> Roció Figueroa Pacheco</w:t>
+            <w:r>
+              <w:t>Yazmin Roció Figueroa Pacheco</w:t>
             </w:r>
           </w:p>
         </w:tc>
@@ -5218,13 +5159,8 @@
             <w:pPr>
               <w:pStyle w:val="TextoTablas"/>
             </w:pPr>
-            <w:proofErr w:type="spellStart"/>
-            <w:r>
-              <w:t>Lucenith</w:t>
-            </w:r>
-            <w:proofErr w:type="spellEnd"/>
-            <w:r>
-              <w:t xml:space="preserve"> Pinilla Moreno</w:t>
+            <w:r>
+              <w:t>Lucenith Pinilla Moreno</w:t>
             </w:r>
           </w:p>
         </w:tc>
@@ -5322,15 +5258,7 @@
               <w:pStyle w:val="TextoTablas"/>
             </w:pPr>
             <w:r>
-              <w:t xml:space="preserve">Yineth </w:t>
-            </w:r>
-            <w:proofErr w:type="spellStart"/>
-            <w:r>
-              <w:t>Ibette</w:t>
-            </w:r>
-            <w:proofErr w:type="spellEnd"/>
-            <w:r>
-              <w:t xml:space="preserve"> González Quintero</w:t>
+              <w:t>Yineth Ibette González Quintero</w:t>
             </w:r>
           </w:p>
         </w:tc>
@@ -5406,7 +5334,7 @@
           </w:p>
         </w:tc>
       </w:tr>
-      <w:bookmarkEnd w:id="16"/>
+      <w:bookmarkEnd w:id="26"/>
     </w:tbl>
     <w:p>
       <w:pPr>
@@ -6124,6 +6052,96 @@
     </w:lvl>
   </w:abstractNum>
   <w:abstractNum w:abstractNumId="4" w15:restartNumberingAfterBreak="0">
+    <w:nsid w:val="07E221A6"/>
+    <w:multiLevelType w:val="hybridMultilevel"/>
+    <w:tmpl w:val="5836811E"/>
+    <w:lvl w:ilvl="0" w:tplc="E0361FB8">
+      <w:start w:val="1"/>
+      <w:numFmt w:val="decimal"/>
+      <w:pStyle w:val="Ttulo1"/>
+      <w:lvlText w:val="%1. "/>
+      <w:lvlJc w:val="left"/>
+      <w:pPr>
+        <w:ind w:left="1429" w:hanging="360"/>
+      </w:pPr>
+      <w:rPr>
+        <w:rFonts w:hint="default"/>
+      </w:rPr>
+    </w:lvl>
+    <w:lvl w:ilvl="1" w:tplc="240A0019" w:tentative="1">
+      <w:start w:val="1"/>
+      <w:numFmt w:val="lowerLetter"/>
+      <w:lvlText w:val="%2."/>
+      <w:lvlJc w:val="left"/>
+      <w:pPr>
+        <w:ind w:left="2149" w:hanging="360"/>
+      </w:pPr>
+    </w:lvl>
+    <w:lvl w:ilvl="2" w:tplc="240A001B" w:tentative="1">
+      <w:start w:val="1"/>
+      <w:numFmt w:val="lowerRoman"/>
+      <w:lvlText w:val="%3."/>
+      <w:lvlJc w:val="right"/>
+      <w:pPr>
+        <w:ind w:left="2869" w:hanging="180"/>
+      </w:pPr>
+    </w:lvl>
+    <w:lvl w:ilvl="3" w:tplc="240A000F" w:tentative="1">
+      <w:start w:val="1"/>
+      <w:numFmt w:val="decimal"/>
+      <w:lvlText w:val="%4."/>
+      <w:lvlJc w:val="left"/>
+      <w:pPr>
+        <w:ind w:left="3589" w:hanging="360"/>
+      </w:pPr>
+    </w:lvl>
+    <w:lvl w:ilvl="4" w:tplc="240A0019" w:tentative="1">
+      <w:start w:val="1"/>
+      <w:numFmt w:val="lowerLetter"/>
+      <w:lvlText w:val="%5."/>
+      <w:lvlJc w:val="left"/>
+      <w:pPr>
+        <w:ind w:left="4309" w:hanging="360"/>
+      </w:pPr>
+    </w:lvl>
+    <w:lvl w:ilvl="5" w:tplc="240A001B" w:tentative="1">
+      <w:start w:val="1"/>
+      <w:numFmt w:val="lowerRoman"/>
+      <w:lvlText w:val="%6."/>
+      <w:lvlJc w:val="right"/>
+      <w:pPr>
+        <w:ind w:left="5029" w:hanging="180"/>
+      </w:pPr>
+    </w:lvl>
+    <w:lvl w:ilvl="6" w:tplc="240A000F" w:tentative="1">
+      <w:start w:val="1"/>
+      <w:numFmt w:val="decimal"/>
+      <w:lvlText w:val="%7."/>
+      <w:lvlJc w:val="left"/>
+      <w:pPr>
+        <w:ind w:left="5749" w:hanging="360"/>
+      </w:pPr>
+    </w:lvl>
+    <w:lvl w:ilvl="7" w:tplc="240A0019" w:tentative="1">
+      <w:start w:val="1"/>
+      <w:numFmt w:val="lowerLetter"/>
+      <w:lvlText w:val="%8."/>
+      <w:lvlJc w:val="left"/>
+      <w:pPr>
+        <w:ind w:left="6469" w:hanging="360"/>
+      </w:pPr>
+    </w:lvl>
+    <w:lvl w:ilvl="8" w:tplc="240A001B" w:tentative="1">
+      <w:start w:val="1"/>
+      <w:numFmt w:val="lowerRoman"/>
+      <w:lvlText w:val="%9."/>
+      <w:lvlJc w:val="right"/>
+      <w:pPr>
+        <w:ind w:left="7189" w:hanging="180"/>
+      </w:pPr>
+    </w:lvl>
+  </w:abstractNum>
+  <w:abstractNum w:abstractNumId="5" w15:restartNumberingAfterBreak="0">
     <w:nsid w:val="178219BA"/>
     <w:multiLevelType w:val="hybridMultilevel"/>
     <w:tmpl w:val="112E83B0"/>
@@ -6213,7 +6231,7 @@
       </w:pPr>
     </w:lvl>
   </w:abstractNum>
-  <w:abstractNum w:abstractNumId="5" w15:restartNumberingAfterBreak="0">
+  <w:abstractNum w:abstractNumId="6" w15:restartNumberingAfterBreak="0">
     <w:nsid w:val="234C57C6"/>
     <w:multiLevelType w:val="hybridMultilevel"/>
     <w:tmpl w:val="1972960A"/>
@@ -6326,7 +6344,7 @@
       </w:rPr>
     </w:lvl>
   </w:abstractNum>
-  <w:abstractNum w:abstractNumId="6" w15:restartNumberingAfterBreak="0">
+  <w:abstractNum w:abstractNumId="7" w15:restartNumberingAfterBreak="0">
     <w:nsid w:val="27412B07"/>
     <w:multiLevelType w:val="hybridMultilevel"/>
     <w:tmpl w:val="A356BAC2"/>
@@ -6419,7 +6437,7 @@
       </w:pPr>
     </w:lvl>
   </w:abstractNum>
-  <w:abstractNum w:abstractNumId="7" w15:restartNumberingAfterBreak="0">
+  <w:abstractNum w:abstractNumId="8" w15:restartNumberingAfterBreak="0">
     <w:nsid w:val="30850C90"/>
     <w:multiLevelType w:val="hybridMultilevel"/>
     <w:tmpl w:val="378A3BF6"/>
@@ -6532,7 +6550,7 @@
       </w:rPr>
     </w:lvl>
   </w:abstractNum>
-  <w:abstractNum w:abstractNumId="8" w15:restartNumberingAfterBreak="0">
+  <w:abstractNum w:abstractNumId="9" w15:restartNumberingAfterBreak="0">
     <w:nsid w:val="368E176E"/>
     <w:multiLevelType w:val="hybridMultilevel"/>
     <w:tmpl w:val="BDF054FE"/>
@@ -6626,7 +6644,7 @@
       </w:pPr>
     </w:lvl>
   </w:abstractNum>
-  <w:abstractNum w:abstractNumId="9" w15:restartNumberingAfterBreak="0">
+  <w:abstractNum w:abstractNumId="10" w15:restartNumberingAfterBreak="0">
     <w:nsid w:val="3D1C280F"/>
     <w:multiLevelType w:val="hybridMultilevel"/>
     <w:tmpl w:val="13448F50"/>
@@ -6739,14 +6757,13 @@
       </w:rPr>
     </w:lvl>
   </w:abstractNum>
-  <w:abstractNum w:abstractNumId="10" w15:restartNumberingAfterBreak="0">
+  <w:abstractNum w:abstractNumId="11" w15:restartNumberingAfterBreak="0">
     <w:nsid w:val="3D2B5CA4"/>
     <w:multiLevelType w:val="hybridMultilevel"/>
     <w:tmpl w:val="12E098A4"/>
     <w:lvl w:ilvl="0" w:tplc="5FDCF648">
       <w:start w:val="1"/>
       <w:numFmt w:val="decimal"/>
-      <w:pStyle w:val="Ttulo1"/>
       <w:lvlText w:val="%1. "/>
       <w:lvlJc w:val="left"/>
       <w:pPr>
@@ -6829,7 +6846,96 @@
       </w:pPr>
     </w:lvl>
   </w:abstractNum>
-  <w:abstractNum w:abstractNumId="11" w15:restartNumberingAfterBreak="0">
+  <w:abstractNum w:abstractNumId="12" w15:restartNumberingAfterBreak="0">
+    <w:nsid w:val="47106B38"/>
+    <w:multiLevelType w:val="hybridMultilevel"/>
+    <w:tmpl w:val="03AC532C"/>
+    <w:lvl w:ilvl="0" w:tplc="0B9843EE">
+      <w:start w:val="1"/>
+      <w:numFmt w:val="decimal"/>
+      <w:lvlText w:val="%1. "/>
+      <w:lvlJc w:val="left"/>
+      <w:pPr>
+        <w:ind w:left="1429" w:hanging="360"/>
+      </w:pPr>
+      <w:rPr>
+        <w:rFonts w:hint="default"/>
+      </w:rPr>
+    </w:lvl>
+    <w:lvl w:ilvl="1" w:tplc="240A0019" w:tentative="1">
+      <w:start w:val="1"/>
+      <w:numFmt w:val="lowerLetter"/>
+      <w:lvlText w:val="%2."/>
+      <w:lvlJc w:val="left"/>
+      <w:pPr>
+        <w:ind w:left="2149" w:hanging="360"/>
+      </w:pPr>
+    </w:lvl>
+    <w:lvl w:ilvl="2" w:tplc="240A001B" w:tentative="1">
+      <w:start w:val="1"/>
+      <w:numFmt w:val="lowerRoman"/>
+      <w:lvlText w:val="%3."/>
+      <w:lvlJc w:val="right"/>
+      <w:pPr>
+        <w:ind w:left="2869" w:hanging="180"/>
+      </w:pPr>
+    </w:lvl>
+    <w:lvl w:ilvl="3" w:tplc="240A000F" w:tentative="1">
+      <w:start w:val="1"/>
+      <w:numFmt w:val="decimal"/>
+      <w:lvlText w:val="%4."/>
+      <w:lvlJc w:val="left"/>
+      <w:pPr>
+        <w:ind w:left="3589" w:hanging="360"/>
+      </w:pPr>
+    </w:lvl>
+    <w:lvl w:ilvl="4" w:tplc="240A0019" w:tentative="1">
+      <w:start w:val="1"/>
+      <w:numFmt w:val="lowerLetter"/>
+      <w:lvlText w:val="%5."/>
+      <w:lvlJc w:val="left"/>
+      <w:pPr>
+        <w:ind w:left="4309" w:hanging="360"/>
+      </w:pPr>
+    </w:lvl>
+    <w:lvl w:ilvl="5" w:tplc="240A001B" w:tentative="1">
+      <w:start w:val="1"/>
+      <w:numFmt w:val="lowerRoman"/>
+      <w:lvlText w:val="%6."/>
+      <w:lvlJc w:val="right"/>
+      <w:pPr>
+        <w:ind w:left="5029" w:hanging="180"/>
+      </w:pPr>
+    </w:lvl>
+    <w:lvl w:ilvl="6" w:tplc="240A000F" w:tentative="1">
+      <w:start w:val="1"/>
+      <w:numFmt w:val="decimal"/>
+      <w:lvlText w:val="%7."/>
+      <w:lvlJc w:val="left"/>
+      <w:pPr>
+        <w:ind w:left="5749" w:hanging="360"/>
+      </w:pPr>
+    </w:lvl>
+    <w:lvl w:ilvl="7" w:tplc="240A0019" w:tentative="1">
+      <w:start w:val="1"/>
+      <w:numFmt w:val="lowerLetter"/>
+      <w:lvlText w:val="%8."/>
+      <w:lvlJc w:val="left"/>
+      <w:pPr>
+        <w:ind w:left="6469" w:hanging="360"/>
+      </w:pPr>
+    </w:lvl>
+    <w:lvl w:ilvl="8" w:tplc="240A001B" w:tentative="1">
+      <w:start w:val="1"/>
+      <w:numFmt w:val="lowerRoman"/>
+      <w:lvlText w:val="%9."/>
+      <w:lvlJc w:val="right"/>
+      <w:pPr>
+        <w:ind w:left="7189" w:hanging="180"/>
+      </w:pPr>
+    </w:lvl>
+  </w:abstractNum>
+  <w:abstractNum w:abstractNumId="13" w15:restartNumberingAfterBreak="0">
     <w:nsid w:val="4B8F732D"/>
     <w:multiLevelType w:val="hybridMultilevel"/>
     <w:tmpl w:val="99B2D2CE"/>
@@ -6942,7 +7048,7 @@
       </w:rPr>
     </w:lvl>
   </w:abstractNum>
-  <w:abstractNum w:abstractNumId="12" w15:restartNumberingAfterBreak="0">
+  <w:abstractNum w:abstractNumId="14" w15:restartNumberingAfterBreak="0">
     <w:nsid w:val="4EBE1EF6"/>
     <w:multiLevelType w:val="hybridMultilevel"/>
     <w:tmpl w:val="F6A60586"/>
@@ -7035,7 +7141,7 @@
       </w:pPr>
     </w:lvl>
   </w:abstractNum>
-  <w:abstractNum w:abstractNumId="13" w15:restartNumberingAfterBreak="0">
+  <w:abstractNum w:abstractNumId="15" w15:restartNumberingAfterBreak="0">
     <w:nsid w:val="4FFD7235"/>
     <w:multiLevelType w:val="hybridMultilevel"/>
     <w:tmpl w:val="7152D4B6"/>
@@ -7148,7 +7254,7 @@
       </w:rPr>
     </w:lvl>
   </w:abstractNum>
-  <w:abstractNum w:abstractNumId="14" w15:restartNumberingAfterBreak="0">
+  <w:abstractNum w:abstractNumId="16" w15:restartNumberingAfterBreak="0">
     <w:nsid w:val="51E76009"/>
     <w:multiLevelType w:val="hybridMultilevel"/>
     <w:tmpl w:val="F0EE7F20"/>
@@ -7261,7 +7367,7 @@
       </w:rPr>
     </w:lvl>
   </w:abstractNum>
-  <w:abstractNum w:abstractNumId="15" w15:restartNumberingAfterBreak="0">
+  <w:abstractNum w:abstractNumId="17" w15:restartNumberingAfterBreak="0">
     <w:nsid w:val="5B842201"/>
     <w:multiLevelType w:val="hybridMultilevel"/>
     <w:tmpl w:val="821036F4"/>
@@ -7374,7 +7480,7 @@
       </w:rPr>
     </w:lvl>
   </w:abstractNum>
-  <w:abstractNum w:abstractNumId="16" w15:restartNumberingAfterBreak="0">
+  <w:abstractNum w:abstractNumId="18" w15:restartNumberingAfterBreak="0">
     <w:nsid w:val="709E24DB"/>
     <w:multiLevelType w:val="hybridMultilevel"/>
     <w:tmpl w:val="41884BA6"/>
@@ -7489,7 +7595,7 @@
       </w:pPr>
     </w:lvl>
   </w:abstractNum>
-  <w:abstractNum w:abstractNumId="17" w15:restartNumberingAfterBreak="0">
+  <w:abstractNum w:abstractNumId="19" w15:restartNumberingAfterBreak="0">
     <w:nsid w:val="7C161D1C"/>
     <w:multiLevelType w:val="multilevel"/>
     <w:tmpl w:val="67CA0D26"/>
@@ -7625,28 +7731,28 @@
     </w:lvl>
   </w:abstractNum>
   <w:num w:numId="1">
-    <w:abstractNumId w:val="17"/>
+    <w:abstractNumId w:val="19"/>
   </w:num>
   <w:num w:numId="2">
     <w:abstractNumId w:val="0"/>
   </w:num>
   <w:num w:numId="3">
-    <w:abstractNumId w:val="6"/>
+    <w:abstractNumId w:val="7"/>
   </w:num>
   <w:num w:numId="4">
-    <w:abstractNumId w:val="12"/>
+    <w:abstractNumId w:val="14"/>
   </w:num>
   <w:num w:numId="5">
-    <w:abstractNumId w:val="8"/>
+    <w:abstractNumId w:val="9"/>
   </w:num>
   <w:num w:numId="6">
-    <w:abstractNumId w:val="4"/>
+    <w:abstractNumId w:val="5"/>
   </w:num>
   <w:num w:numId="7">
-    <w:abstractNumId w:val="16"/>
+    <w:abstractNumId w:val="18"/>
   </w:num>
   <w:num w:numId="8">
-    <w:abstractNumId w:val="10"/>
+    <w:abstractNumId w:val="11"/>
   </w:num>
   <w:num w:numId="9">
     <w:abstractNumId w:val="1"/>
@@ -7655,28 +7761,34 @@
     <w:abstractNumId w:val="3"/>
   </w:num>
   <w:num w:numId="11">
-    <w:abstractNumId w:val="11"/>
+    <w:abstractNumId w:val="13"/>
   </w:num>
   <w:num w:numId="12">
     <w:abstractNumId w:val="2"/>
   </w:num>
   <w:num w:numId="13">
-    <w:abstractNumId w:val="9"/>
+    <w:abstractNumId w:val="10"/>
   </w:num>
   <w:num w:numId="14">
-    <w:abstractNumId w:val="14"/>
+    <w:abstractNumId w:val="16"/>
   </w:num>
   <w:num w:numId="15">
-    <w:abstractNumId w:val="7"/>
+    <w:abstractNumId w:val="8"/>
   </w:num>
   <w:num w:numId="16">
-    <w:abstractNumId w:val="13"/>
+    <w:abstractNumId w:val="15"/>
   </w:num>
   <w:num w:numId="17">
-    <w:abstractNumId w:val="15"/>
+    <w:abstractNumId w:val="17"/>
   </w:num>
   <w:num w:numId="18">
-    <w:abstractNumId w:val="5"/>
+    <w:abstractNumId w:val="6"/>
+  </w:num>
+  <w:num w:numId="19">
+    <w:abstractNumId w:val="12"/>
+  </w:num>
+  <w:num w:numId="20">
+    <w:abstractNumId w:val="4"/>
   </w:num>
   <w:numIdMacAtCleanup w:val="18"/>
 </w:numbering>
@@ -8099,10 +8211,10 @@
     <w:autoRedefine/>
     <w:uiPriority w:val="9"/>
     <w:qFormat/>
-    <w:rsid w:val="00FA65F6"/>
+    <w:rsid w:val="00F73AF2"/>
     <w:pPr>
       <w:numPr>
-        <w:numId w:val="8"/>
+        <w:numId w:val="20"/>
       </w:numPr>
       <w:shd w:val="clear" w:color="auto" w:fill="FFFFFF"/>
       <w:spacing w:before="280" w:after="120"/>
@@ -8226,6 +8338,7 @@
   <w:style w:type="character" w:default="1" w:styleId="Fuentedeprrafopredeter">
     <w:name w:val="Default Paragraph Font"/>
     <w:uiPriority w:val="1"/>
+    <w:semiHidden/>
     <w:unhideWhenUsed/>
   </w:style>
   <w:style w:type="table" w:default="1" w:styleId="Tablanormal">
@@ -8279,7 +8392,7 @@
     <w:basedOn w:val="Fuentedeprrafopredeter"/>
     <w:link w:val="Ttulo1"/>
     <w:uiPriority w:val="9"/>
-    <w:rsid w:val="00FA65F6"/>
+    <w:rsid w:val="00F73AF2"/>
     <w:rPr>
       <w:rFonts w:ascii="Calibri" w:eastAsia="Times New Roman" w:hAnsi="Calibri" w:cs="Times New Roman (Títulos en alf"/>
       <w:b/>
@@ -8755,8 +8868,12 @@
     <w:autoRedefine/>
     <w:uiPriority w:val="39"/>
     <w:unhideWhenUsed/>
-    <w:rsid w:val="000434FA"/>
+    <w:rsid w:val="00F73AF2"/>
     <w:pPr>
+      <w:tabs>
+        <w:tab w:val="left" w:pos="1276"/>
+        <w:tab w:val="right" w:leader="dot" w:pos="9962"/>
+      </w:tabs>
       <w:spacing w:after="100"/>
     </w:pPr>
   </w:style>
@@ -8767,14 +8884,14 @@
     <w:autoRedefine/>
     <w:uiPriority w:val="39"/>
     <w:unhideWhenUsed/>
-    <w:rsid w:val="00954351"/>
+    <w:rsid w:val="00F73AF2"/>
     <w:pPr>
       <w:tabs>
-        <w:tab w:val="left" w:pos="1276"/>
+        <w:tab w:val="left" w:pos="1985"/>
         <w:tab w:val="right" w:leader="dot" w:pos="9962"/>
       </w:tabs>
       <w:spacing w:after="100"/>
-      <w:ind w:left="708" w:firstLine="429"/>
+      <w:ind w:left="1985" w:hanging="851"/>
     </w:pPr>
     <w:rPr>
       <w:noProof/>
@@ -8804,11 +8921,9 @@
     <w:pPr>
       <w:keepNext/>
       <w:keepLines/>
-      <w:numPr>
-        <w:numId w:val="0"/>
-      </w:numPr>
       <w:shd w:val="clear" w:color="auto" w:fill="auto"/>
       <w:spacing w:before="240" w:after="0" w:line="259" w:lineRule="auto"/>
+      <w:ind w:left="0"/>
       <w:contextualSpacing w:val="0"/>
       <w:outlineLvl w:val="9"/>
     </w:pPr>
@@ -9416,10 +9531,6 @@
 </file>
 
 <file path=customXml/item1.xml><?xml version="1.0" encoding="utf-8"?>
-<b:Sources xmlns:b="http://schemas.openxmlformats.org/officeDocument/2006/bibliography" xmlns="http://schemas.openxmlformats.org/officeDocument/2006/bibliography" SelectedStyle="\APASixthEditionOfficeOnline.xsl" StyleName="APA" Version="6"/>
-</file>
-
-<file path=customXml/item2.xml><?xml version="1.0" encoding="utf-8"?>
 <p:properties xmlns:p="http://schemas.microsoft.com/office/2006/metadata/properties" xmlns:xsi="http://www.w3.org/2001/XMLSchema-instance" xmlns:pc="http://schemas.microsoft.com/office/infopath/2007/PartnerControls">
   <documentManagement>
     <TaxCatchAll xmlns="cb45339b-ced9-4d0d-8f64-77573914d53b" xsi:nil="true"/>
@@ -9430,7 +9541,20 @@
 </p:properties>
 </file>
 
+<file path=customXml/item2.xml><?xml version="1.0" encoding="utf-8"?>
+<b:Sources xmlns:b="http://schemas.openxmlformats.org/officeDocument/2006/bibliography" xmlns="http://schemas.openxmlformats.org/officeDocument/2006/bibliography" SelectedStyle="\APASixthEditionOfficeOnline.xsl" StyleName="APA" Version="6"/>
+</file>
+
 <file path=customXml/item3.xml><?xml version="1.0" encoding="utf-8"?>
+<?mso-contentType ?>
+<FormTemplates xmlns="http://schemas.microsoft.com/sharepoint/v3/contenttype/forms">
+  <Display>DocumentLibraryForm</Display>
+  <Edit>DocumentLibraryForm</Edit>
+  <New>DocumentLibraryForm</New>
+</FormTemplates>
+</file>
+
+<file path=customXml/item4.xml><?xml version="1.0" encoding="utf-8"?>
 <ct:contentTypeSchema xmlns:ct="http://schemas.microsoft.com/office/2006/metadata/contentType" xmlns:ma="http://schemas.microsoft.com/office/2006/metadata/properties/metaAttributes" ct:_="" ma:_="" ma:contentTypeName="Documento" ma:contentTypeID="0x01010049282E1EDBE9234EA9E6D38F720E265F" ma:contentTypeVersion="15" ma:contentTypeDescription="Crear nuevo documento." ma:contentTypeScope="" ma:versionID="b31c7aa9eaf043a08b87120b3c4916e3">
   <xsd:schema xmlns:xsd="http://www.w3.org/2001/XMLSchema" xmlns:xs="http://www.w3.org/2001/XMLSchema" xmlns:p="http://schemas.microsoft.com/office/2006/metadata/properties" xmlns:ns2="cb45339b-ced9-4d0d-8f64-77573914d53b" xmlns:ns3="43a3ca16-9c26-4813-b83f-4aec9927b43f" targetNamespace="http://schemas.microsoft.com/office/2006/metadata/properties" ma:root="true" ma:fieldsID="3533d065b04d75c457075bc55f1f5315" ns2:_="" ns3:_="">
     <xsd:import namespace="cb45339b-ced9-4d0d-8f64-77573914d53b"/>
@@ -9665,24 +9789,7 @@
 </ct:contentTypeSchema>
 </file>
 
-<file path=customXml/item4.xml><?xml version="1.0" encoding="utf-8"?>
-<?mso-contentType ?>
-<FormTemplates xmlns="http://schemas.microsoft.com/sharepoint/v3/contenttype/forms">
-  <Display>DocumentLibraryForm</Display>
-  <Edit>DocumentLibraryForm</Edit>
-  <New>DocumentLibraryForm</New>
-</FormTemplates>
-</file>
-
 <file path=customXml/itemProps1.xml><?xml version="1.0" encoding="utf-8"?>
-<ds:datastoreItem xmlns:ds="http://schemas.openxmlformats.org/officeDocument/2006/customXml" ds:itemID="{A9F2CEBA-C824-4C86-81A8-E32CBD0EB92D}">
-  <ds:schemaRefs>
-    <ds:schemaRef ds:uri="http://schemas.openxmlformats.org/officeDocument/2006/bibliography"/>
-  </ds:schemaRefs>
-</ds:datastoreItem>
-</file>
-
-<file path=customXml/itemProps2.xml><?xml version="1.0" encoding="utf-8"?>
 <ds:datastoreItem xmlns:ds="http://schemas.openxmlformats.org/officeDocument/2006/customXml" ds:itemID="{26259216-AD86-464A-AEAD-95B1F9E17392}">
   <ds:schemaRefs>
     <ds:schemaRef ds:uri="http://schemas.microsoft.com/office/2006/metadata/properties"/>
@@ -9693,7 +9800,23 @@
 </ds:datastoreItem>
 </file>
 
+<file path=customXml/itemProps2.xml><?xml version="1.0" encoding="utf-8"?>
+<ds:datastoreItem xmlns:ds="http://schemas.openxmlformats.org/officeDocument/2006/customXml" ds:itemID="{A9F2CEBA-C824-4C86-81A8-E32CBD0EB92D}">
+  <ds:schemaRefs>
+    <ds:schemaRef ds:uri="http://schemas.openxmlformats.org/officeDocument/2006/bibliography"/>
+  </ds:schemaRefs>
+</ds:datastoreItem>
+</file>
+
 <file path=customXml/itemProps3.xml><?xml version="1.0" encoding="utf-8"?>
+<ds:datastoreItem xmlns:ds="http://schemas.openxmlformats.org/officeDocument/2006/customXml" ds:itemID="{D00A4A46-BDBD-48AC-87B9-2BA42D9CC06F}">
+  <ds:schemaRefs>
+    <ds:schemaRef ds:uri="http://schemas.microsoft.com/sharepoint/v3/contenttype/forms"/>
+  </ds:schemaRefs>
+</ds:datastoreItem>
+</file>
+
+<file path=customXml/itemProps4.xml><?xml version="1.0" encoding="utf-8"?>
 <ds:datastoreItem xmlns:ds="http://schemas.openxmlformats.org/officeDocument/2006/customXml" ds:itemID="{0BC4A0A4-89EA-4C0C-9011-C1B351E892BC}">
   <ds:schemaRefs>
     <ds:schemaRef ds:uri="http://schemas.microsoft.com/office/2006/metadata/contentType"/>
@@ -9710,12 +9833,4 @@
     <ds:schemaRef ds:uri="http://schemas.microsoft.com/internal/obd"/>
   </ds:schemaRefs>
 </ds:datastoreItem>
-</file>
-
-<file path=customXml/itemProps4.xml><?xml version="1.0" encoding="utf-8"?>
-<ds:datastoreItem xmlns:ds="http://schemas.openxmlformats.org/officeDocument/2006/customXml" ds:itemID="{D00A4A46-BDBD-48AC-87B9-2BA42D9CC06F}">
-  <ds:schemaRefs>
-    <ds:schemaRef ds:uri="http://schemas.microsoft.com/sharepoint/v3/contenttype/forms"/>
-  </ds:schemaRefs>
-</ds:datastoreItem>
 </file>
</xml_diff>

<commit_message>
ADD CFA + Material ZIP
</commit_message>
<xml_diff>
--- a/fuentes/CF1_13530492_DU.docx
+++ b/fuentes/CF1_13530492_DU.docx
@@ -3259,7 +3259,13 @@
     </w:p>
     <w:p>
       <w:r>
-        <w:t>Los hombres de negocios y los profesionales, para poder ser competitivos hoy, deben dejar de dirigir su enfoque hacia un producto o servicio para hacerlo en cambio</w:t>
+        <w:t>Los hombres de negocios y los profesionales, para poder ser competitivos hoy, deben dejar de dirigir su enfoque hacia un producto o servicio para hacerlo</w:t>
+      </w:r>
+      <w:r>
+        <w:t>,</w:t>
+      </w:r>
+      <w:r>
+        <w:t xml:space="preserve"> en cambio</w:t>
       </w:r>
       <w:r>
         <w:t>,</w:t>
@@ -9531,6 +9537,10 @@
 </file>
 
 <file path=customXml/item1.xml><?xml version="1.0" encoding="utf-8"?>
+<b:Sources xmlns:b="http://schemas.openxmlformats.org/officeDocument/2006/bibliography" xmlns="http://schemas.openxmlformats.org/officeDocument/2006/bibliography" SelectedStyle="\APASixthEditionOfficeOnline.xsl" StyleName="APA" Version="6"/>
+</file>
+
+<file path=customXml/item2.xml><?xml version="1.0" encoding="utf-8"?>
 <p:properties xmlns:p="http://schemas.microsoft.com/office/2006/metadata/properties" xmlns:xsi="http://www.w3.org/2001/XMLSchema-instance" xmlns:pc="http://schemas.microsoft.com/office/infopath/2007/PartnerControls">
   <documentManagement>
     <TaxCatchAll xmlns="cb45339b-ced9-4d0d-8f64-77573914d53b" xsi:nil="true"/>
@@ -9541,20 +9551,7 @@
 </p:properties>
 </file>
 
-<file path=customXml/item2.xml><?xml version="1.0" encoding="utf-8"?>
-<b:Sources xmlns:b="http://schemas.openxmlformats.org/officeDocument/2006/bibliography" xmlns="http://schemas.openxmlformats.org/officeDocument/2006/bibliography" SelectedStyle="\APASixthEditionOfficeOnline.xsl" StyleName="APA" Version="6"/>
-</file>
-
 <file path=customXml/item3.xml><?xml version="1.0" encoding="utf-8"?>
-<?mso-contentType ?>
-<FormTemplates xmlns="http://schemas.microsoft.com/sharepoint/v3/contenttype/forms">
-  <Display>DocumentLibraryForm</Display>
-  <Edit>DocumentLibraryForm</Edit>
-  <New>DocumentLibraryForm</New>
-</FormTemplates>
-</file>
-
-<file path=customXml/item4.xml><?xml version="1.0" encoding="utf-8"?>
 <ct:contentTypeSchema xmlns:ct="http://schemas.microsoft.com/office/2006/metadata/contentType" xmlns:ma="http://schemas.microsoft.com/office/2006/metadata/properties/metaAttributes" ct:_="" ma:_="" ma:contentTypeName="Documento" ma:contentTypeID="0x01010049282E1EDBE9234EA9E6D38F720E265F" ma:contentTypeVersion="15" ma:contentTypeDescription="Crear nuevo documento." ma:contentTypeScope="" ma:versionID="b31c7aa9eaf043a08b87120b3c4916e3">
   <xsd:schema xmlns:xsd="http://www.w3.org/2001/XMLSchema" xmlns:xs="http://www.w3.org/2001/XMLSchema" xmlns:p="http://schemas.microsoft.com/office/2006/metadata/properties" xmlns:ns2="cb45339b-ced9-4d0d-8f64-77573914d53b" xmlns:ns3="43a3ca16-9c26-4813-b83f-4aec9927b43f" targetNamespace="http://schemas.microsoft.com/office/2006/metadata/properties" ma:root="true" ma:fieldsID="3533d065b04d75c457075bc55f1f5315" ns2:_="" ns3:_="">
     <xsd:import namespace="cb45339b-ced9-4d0d-8f64-77573914d53b"/>
@@ -9789,7 +9786,24 @@
 </ct:contentTypeSchema>
 </file>
 
+<file path=customXml/item4.xml><?xml version="1.0" encoding="utf-8"?>
+<?mso-contentType ?>
+<FormTemplates xmlns="http://schemas.microsoft.com/sharepoint/v3/contenttype/forms">
+  <Display>DocumentLibraryForm</Display>
+  <Edit>DocumentLibraryForm</Edit>
+  <New>DocumentLibraryForm</New>
+</FormTemplates>
+</file>
+
 <file path=customXml/itemProps1.xml><?xml version="1.0" encoding="utf-8"?>
+<ds:datastoreItem xmlns:ds="http://schemas.openxmlformats.org/officeDocument/2006/customXml" ds:itemID="{A9F2CEBA-C824-4C86-81A8-E32CBD0EB92D}">
+  <ds:schemaRefs>
+    <ds:schemaRef ds:uri="http://schemas.openxmlformats.org/officeDocument/2006/bibliography"/>
+  </ds:schemaRefs>
+</ds:datastoreItem>
+</file>
+
+<file path=customXml/itemProps2.xml><?xml version="1.0" encoding="utf-8"?>
 <ds:datastoreItem xmlns:ds="http://schemas.openxmlformats.org/officeDocument/2006/customXml" ds:itemID="{26259216-AD86-464A-AEAD-95B1F9E17392}">
   <ds:schemaRefs>
     <ds:schemaRef ds:uri="http://schemas.microsoft.com/office/2006/metadata/properties"/>
@@ -9800,23 +9814,7 @@
 </ds:datastoreItem>
 </file>
 
-<file path=customXml/itemProps2.xml><?xml version="1.0" encoding="utf-8"?>
-<ds:datastoreItem xmlns:ds="http://schemas.openxmlformats.org/officeDocument/2006/customXml" ds:itemID="{A9F2CEBA-C824-4C86-81A8-E32CBD0EB92D}">
-  <ds:schemaRefs>
-    <ds:schemaRef ds:uri="http://schemas.openxmlformats.org/officeDocument/2006/bibliography"/>
-  </ds:schemaRefs>
-</ds:datastoreItem>
-</file>
-
 <file path=customXml/itemProps3.xml><?xml version="1.0" encoding="utf-8"?>
-<ds:datastoreItem xmlns:ds="http://schemas.openxmlformats.org/officeDocument/2006/customXml" ds:itemID="{D00A4A46-BDBD-48AC-87B9-2BA42D9CC06F}">
-  <ds:schemaRefs>
-    <ds:schemaRef ds:uri="http://schemas.microsoft.com/sharepoint/v3/contenttype/forms"/>
-  </ds:schemaRefs>
-</ds:datastoreItem>
-</file>
-
-<file path=customXml/itemProps4.xml><?xml version="1.0" encoding="utf-8"?>
 <ds:datastoreItem xmlns:ds="http://schemas.openxmlformats.org/officeDocument/2006/customXml" ds:itemID="{0BC4A0A4-89EA-4C0C-9011-C1B351E892BC}">
   <ds:schemaRefs>
     <ds:schemaRef ds:uri="http://schemas.microsoft.com/office/2006/metadata/contentType"/>
@@ -9833,4 +9831,12 @@
     <ds:schemaRef ds:uri="http://schemas.microsoft.com/internal/obd"/>
   </ds:schemaRefs>
 </ds:datastoreItem>
+</file>
+
+<file path=customXml/itemProps4.xml><?xml version="1.0" encoding="utf-8"?>
+<ds:datastoreItem xmlns:ds="http://schemas.openxmlformats.org/officeDocument/2006/customXml" ds:itemID="{D00A4A46-BDBD-48AC-87B9-2BA42D9CC06F}">
+  <ds:schemaRefs>
+    <ds:schemaRef ds:uri="http://schemas.microsoft.com/sharepoint/v3/contenttype/forms"/>
+  </ds:schemaRefs>
+</ds:datastoreItem>
 </file>
</xml_diff>